<commit_message>
-Adam changes to handout added readme.txt
</commit_message>
<xml_diff>
--- a/Handout.docx
+++ b/Handout.docx
@@ -56,32 +56,6 @@
     </w:p>
     <w:p>
       <w:pPr>
-        <w:numPr>
-          <w:ilvl w:val="0"/>
-          <w:numId w:val="1"/>
-        </w:numPr>
-        <w:shd w:val="clear" w:color="auto" w:fill="FFFFFF"/>
-        <w:spacing w:before="100" w:beforeAutospacing="1" w:after="100" w:afterAutospacing="1" w:line="240" w:lineRule="auto"/>
-        <w:ind w:left="375"/>
-        <w:rPr>
-          <w:rFonts w:ascii="Helvetica" w:eastAsia="Times New Roman" w:hAnsi="Helvetica" w:cs="Helvetica"/>
-          <w:color w:val="2D3B45"/>
-          <w:sz w:val="24"/>
-          <w:szCs w:val="24"/>
-        </w:rPr>
-      </w:pPr>
-      <w:r>
-        <w:rPr>
-          <w:rFonts w:ascii="Helvetica" w:eastAsia="Times New Roman" w:hAnsi="Helvetica" w:cs="Helvetica"/>
-          <w:color w:val="2D3B45"/>
-          <w:sz w:val="24"/>
-          <w:szCs w:val="24"/>
-        </w:rPr>
-        <w:t>Lessons learned</w:t>
-      </w:r>
-    </w:p>
-    <w:p>
-      <w:pPr>
         <w:spacing w:line="240" w:lineRule="auto"/>
         <w:jc w:val="center"/>
         <w:rPr>
@@ -677,6 +651,32 @@
         </w:rPr>
         <w:tab/>
       </w:r>
+      <w:r>
+        <w:rPr>
+          <w:rFonts w:ascii="Times New Roman" w:hAnsi="Times New Roman" w:cs="Times New Roman"/>
+          <w:sz w:val="24"/>
+          <w:szCs w:val="24"/>
+        </w:rPr>
+        <w:t xml:space="preserve">An interesting </w:t>
+      </w:r>
+      <w:r>
+        <w:rPr>
+          <w:rFonts w:ascii="Times New Roman" w:hAnsi="Times New Roman" w:cs="Times New Roman"/>
+          <w:sz w:val="24"/>
+          <w:szCs w:val="24"/>
+        </w:rPr>
+        <w:t>aspect of this program is that the floor layouts used are roughly based on Adam’s house.</w:t>
+      </w:r>
+      <w:r>
+        <w:rPr>
+          <w:rFonts w:ascii="Times New Roman" w:hAnsi="Times New Roman" w:cs="Times New Roman"/>
+          <w:sz w:val="24"/>
+          <w:szCs w:val="24"/>
+        </w:rPr>
+        <w:t xml:space="preserve"> This was chosen since it was easy to model and younger students might better relate to a home design over an office or boxy layout.</w:t>
+      </w:r>
+      <w:bookmarkStart w:id="0" w:name="_GoBack"/>
+      <w:bookmarkEnd w:id="0"/>
     </w:p>
     <w:p>
       <w:pPr>
@@ -755,8 +755,6 @@
         </w:rPr>
         <w:t>Another good lesson to be learned from this experience is that graphics only need to be updated when there is a noticeable change to them.</w:t>
       </w:r>
-      <w:bookmarkStart w:id="0" w:name="_GoBack"/>
-      <w:bookmarkEnd w:id="0"/>
     </w:p>
     <w:sectPr>
       <w:pgSz w:w="12240" w:h="15840"/>

</xml_diff>

<commit_message>
-Adam removed bullet points from handout
</commit_message>
<xml_diff>
--- a/Handout.docx
+++ b/Handout.docx
@@ -4,58 +4,6 @@
   <w:body>
     <w:p>
       <w:pPr>
-        <w:numPr>
-          <w:ilvl w:val="0"/>
-          <w:numId w:val="1"/>
-        </w:numPr>
-        <w:shd w:val="clear" w:color="auto" w:fill="FFFFFF"/>
-        <w:spacing w:before="100" w:beforeAutospacing="1" w:after="100" w:afterAutospacing="1" w:line="240" w:lineRule="auto"/>
-        <w:ind w:left="375"/>
-        <w:rPr>
-          <w:rFonts w:ascii="Helvetica" w:eastAsia="Times New Roman" w:hAnsi="Helvetica" w:cs="Helvetica"/>
-          <w:color w:val="2D3B45"/>
-          <w:sz w:val="24"/>
-          <w:szCs w:val="24"/>
-        </w:rPr>
-      </w:pPr>
-      <w:r>
-        <w:rPr>
-          <w:rFonts w:ascii="Helvetica" w:eastAsia="Times New Roman" w:hAnsi="Helvetica" w:cs="Helvetica"/>
-          <w:color w:val="2D3B45"/>
-          <w:sz w:val="24"/>
-          <w:szCs w:val="24"/>
-        </w:rPr>
-        <w:t>Short description of what was done on project</w:t>
-      </w:r>
-    </w:p>
-    <w:p>
-      <w:pPr>
-        <w:numPr>
-          <w:ilvl w:val="0"/>
-          <w:numId w:val="1"/>
-        </w:numPr>
-        <w:shd w:val="clear" w:color="auto" w:fill="FFFFFF"/>
-        <w:spacing w:before="100" w:beforeAutospacing="1" w:after="100" w:afterAutospacing="1" w:line="240" w:lineRule="auto"/>
-        <w:ind w:left="375"/>
-        <w:rPr>
-          <w:rFonts w:ascii="Helvetica" w:eastAsia="Times New Roman" w:hAnsi="Helvetica" w:cs="Helvetica"/>
-          <w:color w:val="2D3B45"/>
-          <w:sz w:val="24"/>
-          <w:szCs w:val="24"/>
-        </w:rPr>
-      </w:pPr>
-      <w:r>
-        <w:rPr>
-          <w:rFonts w:ascii="Helvetica" w:eastAsia="Times New Roman" w:hAnsi="Helvetica" w:cs="Helvetica"/>
-          <w:color w:val="2D3B45"/>
-          <w:sz w:val="24"/>
-          <w:szCs w:val="24"/>
-        </w:rPr>
-        <w:t>Interesting items</w:t>
-      </w:r>
-    </w:p>
-    <w:p>
-      <w:pPr>
         <w:spacing w:line="240" w:lineRule="auto"/>
         <w:jc w:val="center"/>
         <w:rPr>
@@ -65,6 +13,8 @@
           <w:szCs w:val="32"/>
         </w:rPr>
       </w:pPr>
+      <w:bookmarkStart w:id="0" w:name="_GoBack"/>
+      <w:bookmarkEnd w:id="0"/>
       <w:r>
         <w:rPr>
           <w:rFonts w:ascii="Times New Roman" w:hAnsi="Times New Roman" w:cs="Times New Roman"/>
@@ -675,8 +625,6 @@
         </w:rPr>
         <w:t xml:space="preserve"> This was chosen since it was easy to model and younger students might better relate to a home design over an office or boxy layout.</w:t>
       </w:r>
-      <w:bookmarkStart w:id="0" w:name="_GoBack"/>
-      <w:bookmarkEnd w:id="0"/>
     </w:p>
     <w:p>
       <w:pPr>

</xml_diff>